<commit_message>
Updated CV Downloadable files.
</commit_message>
<xml_diff>
--- a/img/Elias_Medina_CV.docx
+++ b/img/Elias_Medina_CV.docx
@@ -83,28 +83,39 @@
           <w:t>ELIASMEDINA86@GMAIL.COM</w:t>
         </w:r>
       </w:hyperlink>
-      <w:r>
+      <w:bookmarkStart w:id="0" w:name="_GoBack"/>
+      <w:r>
+        <w:rPr>
+          <w:rFonts w:ascii="Segoe UI" w:hAnsi="Segoe UI"/>
+          <w:caps/>
+          <w:color w:val="6C737A"/>
+          <w:sz w:val="24"/>
+          <w:lang w:val="es-ES"/>
+        </w:rPr>
+        <w:br/>
+      </w:r>
+      <w:bookmarkEnd w:id="0"/>
+    </w:p>
+    <w:p>
+      <w:pPr>
+        <w:shd w:val="clear" w:color="auto" w:fill="FFFFFF"/>
+        <w:spacing w:after="100" w:afterAutospacing="1" w:line="240" w:lineRule="auto"/>
         <w:rPr>
           <w:rFonts w:ascii="Segoe UI" w:eastAsia="Times New Roman" w:hAnsi="Segoe UI" w:cs="Segoe UI"/>
-          <w:caps/>
           <w:color w:val="6C737A"/>
           <w:sz w:val="24"/>
           <w:szCs w:val="24"/>
         </w:rPr>
-        <w:br/>
-      </w:r>
-    </w:p>
-    <w:p>
-      <w:pPr>
-        <w:shd w:val="clear" w:color="auto" w:fill="FFFFFF"/>
-        <w:spacing w:after="100" w:afterAutospacing="1" w:line="240" w:lineRule="auto"/>
+      </w:pPr>
+      <w:r>
         <w:rPr>
           <w:rFonts w:ascii="Segoe UI" w:eastAsia="Times New Roman" w:hAnsi="Segoe UI" w:cs="Segoe UI"/>
           <w:color w:val="6C737A"/>
           <w:sz w:val="24"/>
           <w:szCs w:val="24"/>
         </w:rPr>
-      </w:pPr>
+        <w:br/>
+      </w:r>
       <w:r>
         <w:rPr>
           <w:rFonts w:ascii="Segoe UI" w:eastAsia="Times New Roman" w:hAnsi="Segoe UI" w:cs="Segoe UI"/>
@@ -112,7 +123,7 @@
           <w:sz w:val="24"/>
           <w:szCs w:val="24"/>
         </w:rPr>
-        <w:br/>
+        <w:t>I'm a Quality Assurance professional with 9+ years of experience in the field. I been involved in all kind of testing projects with some of the biggest names in the industry such as Electronic Arts, Tribune, Bioware and Deloitte among others. </w:t>
       </w:r>
       <w:r>
         <w:rPr>
@@ -121,7 +132,7 @@
           <w:sz w:val="24"/>
           <w:szCs w:val="24"/>
         </w:rPr>
-        <w:t>I'm a Quality Assurance professional with 9+ years of experience in the field. I been involved in all kind of testing projects with some of the biggest names in the industry such as Electronic Arts, Tribune, Bioware and Deloitte among others. </w:t>
+        <w:br/>
       </w:r>
       <w:r>
         <w:rPr>
@@ -131,6 +142,7 @@
           <w:szCs w:val="24"/>
         </w:rPr>
         <w:br/>
+        <w:t>I have work experience in the fields of Game Testing, Mobile Testing, Web Testing and Automated Testing. I'm always up for a challenge, the more technical the better. I have a broad technical set of skills that helps me a great deal to face complex tasks, and even gives me the opportunity to create tools and solutions that would help junior testers to perform their tasks in better ways. </w:t>
       </w:r>
       <w:r>
         <w:rPr>
@@ -140,7 +152,6 @@
           <w:szCs w:val="24"/>
         </w:rPr>
         <w:br/>
-        <w:t>I have work experience in the fields of Game Testing, Mobile Testing, Web Testing and Automated Testing. I'm always up for a challenge, the more technical the better. I have a broad technical set of skills that helps me a great deal to face complex tasks, and even gives me the opportunity to create tools and solutions that would help junior testers to perform their tasks in better ways. </w:t>
       </w:r>
       <w:r>
         <w:rPr>
@@ -150,15 +161,6 @@
           <w:szCs w:val="24"/>
         </w:rPr>
         <w:br/>
-      </w:r>
-      <w:r>
-        <w:rPr>
-          <w:rFonts w:ascii="Segoe UI" w:eastAsia="Times New Roman" w:hAnsi="Segoe UI" w:cs="Segoe UI"/>
-          <w:color w:val="6C737A"/>
-          <w:sz w:val="24"/>
-          <w:szCs w:val="24"/>
-        </w:rPr>
-        <w:br/>
         <w:t>I do love to share what I learn and had been coaching junior QC and QA analyst for years to help them grow in their careers. I'm currently working as a Senior QC Lead for complex tax projects for Globant and Deloitte companies.</w:t>
       </w:r>
     </w:p>
@@ -702,21 +704,7 @@
           <w:rFonts w:ascii="Segoe UI" w:hAnsi="Segoe UI" w:cs="Segoe UI"/>
           <w:color w:val="6C737A"/>
         </w:rPr>
-        <w:t xml:space="preserve">I worked with EA again, this time with Montreal, Vancouver and </w:t>
-      </w:r>
-      <w:r>
-        <w:rPr>
-          <w:rFonts w:ascii="Segoe UI" w:hAnsi="Segoe UI" w:cs="Segoe UI"/>
-          <w:color w:val="6C737A"/>
-        </w:rPr>
-        <w:t>Redwood</w:t>
-      </w:r>
-      <w:r>
-        <w:rPr>
-          <w:rFonts w:ascii="Segoe UI" w:hAnsi="Segoe UI" w:cs="Segoe UI"/>
-          <w:color w:val="6C737A"/>
-        </w:rPr>
-        <w:t xml:space="preserve"> Shores offices. I was tasked with testing and improving EA Origin client for Mac. I had a small test team of 10 employees and we verified and validated a huge software catalog to ensure they work well with Origin for Mac. (More than 200+ Titles between games and other software).</w:t>
+        <w:t>I worked with EA again, this time with Montreal, Vancouver and Redwood Shores offices. I was tasked with testing and improving EA Origin client for Mac. I had a small test team of 10 employees and we verified and validated a huge software catalog to ensure they work well with Origin for Mac. (More than 200+ Titles between games and other software).</w:t>
       </w:r>
     </w:p>
     <w:p>
@@ -1130,14 +1118,7 @@
           <w:rFonts w:ascii="Segoe UI" w:hAnsi="Segoe UI" w:cs="Segoe UI"/>
           <w:color w:val="6C737A"/>
         </w:rPr>
-        <w:t>Udemy, Udacity, Team Tree House</w:t>
-      </w:r>
-      <w:r>
-        <w:rPr>
-          <w:rFonts w:ascii="Segoe UI" w:hAnsi="Segoe UI" w:cs="Segoe UI"/>
-          <w:color w:val="6C737A"/>
-        </w:rPr>
-        <w:t xml:space="preserve">, </w:t>
+        <w:t xml:space="preserve">Udemy, Udacity, Team Tree House, </w:t>
       </w:r>
       <w:proofErr w:type="spellStart"/>
       <w:r>
@@ -1153,21 +1134,7 @@
           <w:rFonts w:ascii="Segoe UI" w:hAnsi="Segoe UI" w:cs="Segoe UI"/>
           <w:color w:val="6C737A"/>
         </w:rPr>
-        <w:t>, Pluralsight</w:t>
-      </w:r>
-      <w:r>
-        <w:rPr>
-          <w:rFonts w:ascii="Segoe UI" w:hAnsi="Segoe UI" w:cs="Segoe UI"/>
-          <w:color w:val="6C737A"/>
-        </w:rPr>
-        <w:t xml:space="preserve">, </w:t>
-      </w:r>
-      <w:r>
-        <w:rPr>
-          <w:rFonts w:ascii="Segoe UI" w:hAnsi="Segoe UI" w:cs="Segoe UI"/>
-          <w:color w:val="6C737A"/>
-        </w:rPr>
-        <w:t>Microsoft Academy</w:t>
+        <w:t>, Pluralsight, Microsoft Academy</w:t>
       </w:r>
     </w:p>
     <w:p>
@@ -1265,7 +1232,7 @@
           <w:rFonts w:ascii="Segoe UI" w:hAnsi="Segoe UI" w:cs="Segoe UI"/>
           <w:color w:val="6C737A"/>
         </w:rPr>
-        <w:t xml:space="preserve">2003 </w:t>
+        <w:t>2003 – 2008</w:t>
       </w:r>
       <w:r>
         <w:rPr>
@@ -1273,79 +1240,63 @@
           <w:rFonts w:ascii="Segoe UI" w:hAnsi="Segoe UI" w:cs="Segoe UI"/>
           <w:color w:val="6C737A"/>
         </w:rPr>
-        <w:t>–</w:t>
-      </w:r>
-      <w:r>
+        <w:br/>
+      </w:r>
+    </w:p>
+    <w:p>
+      <w:pPr>
+        <w:pStyle w:val="Heading3"/>
+        <w:shd w:val="clear" w:color="auto" w:fill="FFFFFF"/>
+        <w:spacing w:before="0"/>
+        <w:rPr>
+          <w:rFonts w:ascii="Segoe UI" w:hAnsi="Segoe UI" w:cs="Segoe UI"/>
+          <w:caps/>
+          <w:color w:val="343A40"/>
+        </w:rPr>
+      </w:pPr>
+      <w:r>
+        <w:rPr>
+          <w:rFonts w:ascii="Segoe UI" w:hAnsi="Segoe UI" w:cs="Segoe UI"/>
+          <w:caps/>
+          <w:color w:val="343A40"/>
+        </w:rPr>
+        <w:t>TECHNICAL EDUCATION SCHOOL Nº1 EET</w:t>
+      </w:r>
+    </w:p>
+    <w:p>
+      <w:pPr>
+        <w:shd w:val="clear" w:color="auto" w:fill="FFFFFF"/>
+        <w:rPr>
+          <w:rFonts w:ascii="Segoe UI" w:hAnsi="Segoe UI" w:cs="Segoe UI"/>
+          <w:caps/>
+          <w:color w:val="6C737A"/>
+        </w:rPr>
+      </w:pPr>
+      <w:r>
+        <w:rPr>
+          <w:rFonts w:ascii="Segoe UI" w:hAnsi="Segoe UI" w:cs="Segoe UI"/>
+          <w:caps/>
+          <w:color w:val="6C737A"/>
+        </w:rPr>
+        <w:t>BACHELOR DEGREE IN COMPUTER SCIENCE &amp; PROGRAMMING</w:t>
+      </w:r>
+    </w:p>
+    <w:p>
+      <w:pPr>
+        <w:shd w:val="clear" w:color="auto" w:fill="FFFFFF"/>
+        <w:jc w:val="right"/>
         <w:rPr>
           <w:rStyle w:val="text-primary"/>
           <w:rFonts w:ascii="Segoe UI" w:hAnsi="Segoe UI" w:cs="Segoe UI"/>
           <w:color w:val="6C737A"/>
         </w:rPr>
-        <w:t xml:space="preserve"> 2008</w:t>
-      </w:r>
+      </w:pPr>
       <w:r>
         <w:rPr>
           <w:rStyle w:val="text-primary"/>
           <w:rFonts w:ascii="Segoe UI" w:hAnsi="Segoe UI" w:cs="Segoe UI"/>
           <w:color w:val="6C737A"/>
         </w:rPr>
-        <w:br/>
-      </w:r>
-    </w:p>
-    <w:p>
-      <w:pPr>
-        <w:pStyle w:val="Heading3"/>
-        <w:shd w:val="clear" w:color="auto" w:fill="FFFFFF"/>
-        <w:spacing w:before="0"/>
-        <w:rPr>
-          <w:rFonts w:ascii="Segoe UI" w:hAnsi="Segoe UI" w:cs="Segoe UI"/>
-          <w:caps/>
-          <w:color w:val="343A40"/>
-        </w:rPr>
-      </w:pPr>
-      <w:r>
-        <w:rPr>
-          <w:rFonts w:ascii="Segoe UI" w:hAnsi="Segoe UI" w:cs="Segoe UI"/>
-          <w:caps/>
-          <w:color w:val="343A40"/>
-        </w:rPr>
-        <w:t>TECHNICAL EDUCATION SCHOOL Nº1 EET</w:t>
-      </w:r>
-    </w:p>
-    <w:p>
-      <w:pPr>
-        <w:shd w:val="clear" w:color="auto" w:fill="FFFFFF"/>
-        <w:rPr>
-          <w:rFonts w:ascii="Segoe UI" w:hAnsi="Segoe UI" w:cs="Segoe UI"/>
-          <w:caps/>
-          <w:color w:val="6C737A"/>
-        </w:rPr>
-      </w:pPr>
-      <w:r>
-        <w:rPr>
-          <w:rFonts w:ascii="Segoe UI" w:hAnsi="Segoe UI" w:cs="Segoe UI"/>
-          <w:caps/>
-          <w:color w:val="6C737A"/>
-        </w:rPr>
-        <w:t>BACHELOR DEGREE IN COMPUTER SCIENCE &amp; PROGRAMMING</w:t>
-      </w:r>
-    </w:p>
-    <w:p>
-      <w:pPr>
-        <w:shd w:val="clear" w:color="auto" w:fill="FFFFFF"/>
-        <w:jc w:val="right"/>
-        <w:rPr>
-          <w:rStyle w:val="text-primary"/>
-          <w:rFonts w:ascii="Segoe UI" w:hAnsi="Segoe UI" w:cs="Segoe UI"/>
-          <w:color w:val="6C737A"/>
-        </w:rPr>
-      </w:pPr>
-      <w:r>
-        <w:rPr>
-          <w:rStyle w:val="text-primary"/>
-          <w:rFonts w:ascii="Segoe UI" w:hAnsi="Segoe UI" w:cs="Segoe UI"/>
-          <w:color w:val="6C737A"/>
-        </w:rPr>
         <w:t>August 2002 - May 2006</w:t>
       </w:r>
     </w:p>
@@ -1369,21 +1320,9 @@
     </w:p>
     <w:p>
       <w:pPr>
-        <w:pStyle w:val="Heading2"/>
-        <w:shd w:val="clear" w:color="auto" w:fill="FFFFFF"/>
-        <w:spacing w:before="0"/>
-        <w:rPr>
-          <w:rFonts w:ascii="Segoe UI" w:hAnsi="Segoe UI" w:cs="Segoe UI"/>
-          <w:caps/>
-          <w:color w:val="343A40"/>
-        </w:rPr>
-      </w:pPr>
-      <w:r>
-        <w:rPr>
-          <w:rFonts w:ascii="Segoe UI" w:hAnsi="Segoe UI" w:cs="Segoe UI"/>
-          <w:caps/>
-          <w:color w:val="343A40"/>
-        </w:rPr>
+        <w:pStyle w:val="Title"/>
+      </w:pPr>
+      <w:r>
         <w:t>SKILLS</w:t>
       </w:r>
     </w:p>
@@ -1402,15 +1341,7 @@
           <w:caps/>
           <w:color w:val="6C737A"/>
         </w:rPr>
-        <w:t xml:space="preserve">Quality Assurance, </w:t>
-      </w:r>
-      <w:r>
-        <w:rPr>
-          <w:rFonts w:ascii="Segoe UI" w:hAnsi="Segoe UI" w:cs="Segoe UI"/>
-          <w:caps/>
-          <w:color w:val="6C737A"/>
-        </w:rPr>
-        <w:t>PROGRAMMING LANGUAGES &amp; TOOLS</w:t>
+        <w:t>Quality Assurance, PROGRAMMING LANGUAGES &amp; TOOLS</w:t>
       </w:r>
     </w:p>
     <w:p>
@@ -1498,6 +1429,7 @@
           <w:rFonts w:ascii="Segoe UI" w:hAnsi="Segoe UI" w:cs="Segoe UI"/>
           <w:color w:val="6C737A"/>
         </w:rPr>
+        <w:lastRenderedPageBreak/>
         <w:t>Cross Browser Testing &amp; Debugging</w:t>
       </w:r>
     </w:p>
@@ -1520,15 +1452,7 @@
           <w:rFonts w:ascii="Segoe UI" w:hAnsi="Segoe UI" w:cs="Segoe UI"/>
           <w:color w:val="6C737A"/>
         </w:rPr>
-        <w:lastRenderedPageBreak/>
-        <w:t>Compatibility</w:t>
-      </w:r>
-      <w:r>
-        <w:rPr>
-          <w:rFonts w:ascii="Segoe UI" w:hAnsi="Segoe UI" w:cs="Segoe UI"/>
-          <w:color w:val="6C737A"/>
-        </w:rPr>
-        <w:t xml:space="preserve"> Testing</w:t>
+        <w:t>Compatibility Testing</w:t>
       </w:r>
     </w:p>
     <w:p>
@@ -1691,8 +1615,6 @@
         </w:rPr>
         <w:t>, React</w:t>
       </w:r>
-      <w:bookmarkStart w:id="0" w:name="_GoBack"/>
-      <w:bookmarkEnd w:id="0"/>
     </w:p>
     <w:p>
       <w:pPr>
@@ -1715,6 +1637,1271 @@
         </w:rPr>
         <w:t>Selenium, Webdriver, WebdriverIO</w:t>
       </w:r>
+    </w:p>
+    <w:p>
+      <w:pPr>
+        <w:shd w:val="clear" w:color="auto" w:fill="FFFFFF"/>
+        <w:spacing w:before="100" w:beforeAutospacing="1" w:after="100" w:afterAutospacing="1" w:line="240" w:lineRule="auto"/>
+        <w:rPr>
+          <w:rFonts w:ascii="Segoe UI" w:hAnsi="Segoe UI" w:cs="Segoe UI"/>
+          <w:color w:val="6C737A"/>
+        </w:rPr>
+      </w:pPr>
+    </w:p>
+    <w:p>
+      <w:pPr>
+        <w:pStyle w:val="Heading2"/>
+        <w:shd w:val="clear" w:color="auto" w:fill="FFFFFF"/>
+        <w:spacing w:before="0"/>
+        <w:rPr>
+          <w:rFonts w:ascii="Segoe UI" w:hAnsi="Segoe UI" w:cs="Segoe UI"/>
+          <w:caps/>
+          <w:color w:val="343A40"/>
+        </w:rPr>
+      </w:pPr>
+      <w:r>
+        <w:rPr>
+          <w:rFonts w:ascii="Segoe UI" w:hAnsi="Segoe UI" w:cs="Segoe UI"/>
+          <w:caps/>
+          <w:color w:val="343A40"/>
+        </w:rPr>
+        <w:t>RECOMMENDATIONS</w:t>
+      </w:r>
+    </w:p>
+    <w:p>
+      <w:pPr>
+        <w:shd w:val="clear" w:color="auto" w:fill="FFFFFF"/>
+        <w:spacing w:before="100" w:beforeAutospacing="1" w:after="100" w:afterAutospacing="1" w:line="240" w:lineRule="auto"/>
+        <w:ind w:left="600"/>
+        <w:rPr>
+          <w:rFonts w:ascii="Segoe UI" w:hAnsi="Segoe UI" w:cs="Segoe UI"/>
+          <w:color w:val="6C737A"/>
+        </w:rPr>
+      </w:pPr>
+      <w:r>
+        <w:rPr>
+          <w:rFonts w:ascii="Segoe UI" w:hAnsi="Segoe UI" w:cs="Segoe UI"/>
+          <w:noProof/>
+          <w:color w:val="6C737A"/>
+        </w:rPr>
+        <w:drawing>
+          <wp:anchor distT="0" distB="0" distL="114300" distR="114300" simplePos="0" relativeHeight="251659264" behindDoc="1" locked="0" layoutInCell="1" allowOverlap="1" wp14:anchorId="0679EE79" wp14:editId="6EED3457">
+            <wp:simplePos x="0" y="0"/>
+            <wp:positionH relativeFrom="column">
+              <wp:posOffset>514350</wp:posOffset>
+            </wp:positionH>
+            <wp:positionV relativeFrom="paragraph">
+              <wp:posOffset>254635</wp:posOffset>
+            </wp:positionV>
+            <wp:extent cx="952500" cy="952500"/>
+            <wp:effectExtent l="19050" t="38100" r="19050" b="38100"/>
+            <wp:wrapSquare wrapText="bothSides"/>
+            <wp:docPr id="7" name="Picture 7" descr="https://media.licdn.com/dms/image/C4E03AQF9_D__ipjH9w/profile-displayphoto-shrink_100_100/0?e=1539820800&amp;v=beta&amp;t=ts2RjNN5RmA8C7IHVTEa83epMEaLcOeiB5cBNzgIK24"/>
+            <wp:cNvGraphicFramePr>
+              <a:graphicFrameLocks xmlns:a="http://schemas.openxmlformats.org/drawingml/2006/main" noChangeAspect="1"/>
+            </wp:cNvGraphicFramePr>
+            <a:graphic xmlns:a="http://schemas.openxmlformats.org/drawingml/2006/main">
+              <a:graphicData uri="http://schemas.openxmlformats.org/drawingml/2006/picture">
+                <pic:pic xmlns:pic="http://schemas.openxmlformats.org/drawingml/2006/picture">
+                  <pic:nvPicPr>
+                    <pic:cNvPr id="0" name="Picture 1" descr="https://media.licdn.com/dms/image/C4E03AQF9_D__ipjH9w/profile-displayphoto-shrink_100_100/0?e=1539820800&amp;v=beta&amp;t=ts2RjNN5RmA8C7IHVTEa83epMEaLcOeiB5cBNzgIK24"/>
+                    <pic:cNvPicPr>
+                      <a:picLocks noChangeAspect="1" noChangeArrowheads="1"/>
+                    </pic:cNvPicPr>
+                  </pic:nvPicPr>
+                  <pic:blipFill>
+                    <a:blip r:embed="rId6">
+                      <a:extLst>
+                        <a:ext uri="{28A0092B-C50C-407E-A947-70E740481C1C}">
+                          <a14:useLocalDpi xmlns:a14="http://schemas.microsoft.com/office/drawing/2010/main" val="0"/>
+                        </a:ext>
+                      </a:extLst>
+                    </a:blip>
+                    <a:srcRect/>
+                    <a:stretch>
+                      <a:fillRect/>
+                    </a:stretch>
+                  </pic:blipFill>
+                  <pic:spPr bwMode="auto">
+                    <a:xfrm>
+                      <a:off x="0" y="0"/>
+                      <a:ext cx="952500" cy="952500"/>
+                    </a:xfrm>
+                    <a:prstGeom prst="ellipse">
+                      <a:avLst/>
+                    </a:prstGeom>
+                    <a:ln w="63500" cap="rnd">
+                      <a:noFill/>
+                    </a:ln>
+                    <a:effectLst/>
+                    <a:scene3d>
+                      <a:camera prst="orthographicFront">
+                        <a:rot lat="0" lon="0" rev="0"/>
+                      </a:camera>
+                      <a:lightRig rig="contrasting" dir="t">
+                        <a:rot lat="0" lon="0" rev="7800000"/>
+                      </a:lightRig>
+                    </a:scene3d>
+                    <a:sp3d>
+                      <a:bevelT w="139700" h="139700"/>
+                    </a:sp3d>
+                  </pic:spPr>
+                </pic:pic>
+              </a:graphicData>
+            </a:graphic>
+          </wp:anchor>
+        </w:drawing>
+      </w:r>
+      <w:r>
+        <w:rPr>
+          <w:rStyle w:val="Strong"/>
+          <w:rFonts w:ascii="Segoe UI" w:hAnsi="Segoe UI" w:cs="Segoe UI"/>
+          <w:color w:val="6C737A"/>
+        </w:rPr>
+        <w:t>Mehrnaz Sadolahy</w:t>
+      </w:r>
+      <w:r>
+        <w:rPr>
+          <w:rFonts w:ascii="Segoe UI" w:hAnsi="Segoe UI" w:cs="Segoe UI"/>
+          <w:color w:val="6C737A"/>
+        </w:rPr>
+        <w:t> </w:t>
+      </w:r>
+      <w:r>
+        <w:rPr>
+          <w:rFonts w:ascii="Segoe UI" w:hAnsi="Segoe UI" w:cs="Segoe UI"/>
+          <w:color w:val="6C737A"/>
+        </w:rPr>
+        <w:br/>
+      </w:r>
+      <w:r>
+        <w:rPr>
+          <w:rFonts w:ascii="Segoe UI" w:hAnsi="Segoe UI" w:cs="Segoe UI"/>
+          <w:color w:val="6C737A"/>
+          <w:sz w:val="20"/>
+        </w:rPr>
+        <w:t>Software Engineering Manager| CSM | Leadership | Process Improvement</w:t>
+      </w:r>
+      <w:r>
+        <w:rPr>
+          <w:rFonts w:ascii="Segoe UI" w:hAnsi="Segoe UI" w:cs="Segoe UI"/>
+          <w:color w:val="6C737A"/>
+        </w:rPr>
+        <w:t> </w:t>
+      </w:r>
+      <w:r>
+        <w:rPr>
+          <w:rFonts w:ascii="Segoe UI" w:hAnsi="Segoe UI" w:cs="Segoe UI"/>
+          <w:color w:val="6C737A"/>
+        </w:rPr>
+        <w:br/>
+      </w:r>
+      <w:r>
+        <w:rPr>
+          <w:rFonts w:ascii="Segoe UI" w:hAnsi="Segoe UI" w:cs="Segoe UI"/>
+          <w:color w:val="6C737A"/>
+        </w:rPr>
+        <w:br/>
+      </w:r>
+    </w:p>
+    <w:p>
+      <w:pPr>
+        <w:pStyle w:val="NormalWeb"/>
+        <w:shd w:val="clear" w:color="auto" w:fill="FFFFFF"/>
+        <w:spacing w:before="0" w:beforeAutospacing="0"/>
+        <w:ind w:left="600"/>
+        <w:rPr>
+          <w:rFonts w:ascii="Segoe UI" w:hAnsi="Segoe UI" w:cs="Segoe UI"/>
+          <w:i/>
+          <w:color w:val="6C737A"/>
+          <w:sz w:val="22"/>
+        </w:rPr>
+      </w:pPr>
+      <w:r>
+        <w:rPr>
+          <w:rFonts w:ascii="Segoe UI" w:hAnsi="Segoe UI" w:cs="Segoe UI"/>
+          <w:i/>
+          <w:color w:val="6C737A"/>
+          <w:sz w:val="22"/>
+        </w:rPr>
+        <w:t>"I hired Elias as a QA engineer to work on a project with us for a short period of time. He did such great job that we continued assigning him to multiple projects for 2 years. Elias is very dedicated, extremely thorough with writing test cases and executing various tests. What I was particularly impressed by was his analytical skills and his ability to create effective test reports. On top of that, he is a real team player and one you can always count on. Elias would be an asset to any team."</w:t>
+      </w:r>
+    </w:p>
+    <w:p>
+      <w:pPr>
+        <w:shd w:val="clear" w:color="auto" w:fill="FFFFFF"/>
+        <w:ind w:left="600"/>
+        <w:rPr>
+          <w:rFonts w:ascii="Segoe UI" w:hAnsi="Segoe UI" w:cs="Segoe UI"/>
+          <w:color w:val="6C737A"/>
+        </w:rPr>
+      </w:pPr>
+      <w:r>
+        <w:rPr>
+          <w:rFonts w:ascii="Segoe UI" w:hAnsi="Segoe UI" w:cs="Segoe UI"/>
+          <w:color w:val="6C737A"/>
+        </w:rPr>
+        <w:br/>
+      </w:r>
+    </w:p>
+    <w:p>
+      <w:pPr>
+        <w:shd w:val="clear" w:color="auto" w:fill="FFFFFF"/>
+        <w:spacing w:before="100" w:beforeAutospacing="1" w:after="100" w:afterAutospacing="1" w:line="240" w:lineRule="auto"/>
+        <w:ind w:left="600"/>
+        <w:rPr>
+          <w:rFonts w:ascii="Segoe UI" w:hAnsi="Segoe UI" w:cs="Segoe UI"/>
+          <w:i/>
+          <w:color w:val="6C737A"/>
+          <w:sz w:val="20"/>
+        </w:rPr>
+      </w:pPr>
+      <w:r>
+        <w:rPr>
+          <w:rFonts w:ascii="Segoe UI" w:hAnsi="Segoe UI" w:cs="Segoe UI"/>
+          <w:noProof/>
+          <w:color w:val="6C737A"/>
+        </w:rPr>
+        <w:drawing>
+          <wp:anchor distT="0" distB="0" distL="114300" distR="114300" simplePos="0" relativeHeight="251660288" behindDoc="1" locked="0" layoutInCell="1" allowOverlap="1" wp14:anchorId="0EBE46DE" wp14:editId="493620AB">
+            <wp:simplePos x="0" y="0"/>
+            <wp:positionH relativeFrom="column">
+              <wp:posOffset>400050</wp:posOffset>
+            </wp:positionH>
+            <wp:positionV relativeFrom="paragraph">
+              <wp:posOffset>118745</wp:posOffset>
+            </wp:positionV>
+            <wp:extent cx="952500" cy="952500"/>
+            <wp:effectExtent l="19050" t="38100" r="19050" b="38100"/>
+            <wp:wrapTight wrapText="bothSides">
+              <wp:wrapPolygon edited="0">
+                <wp:start x="7344" y="-864"/>
+                <wp:lineTo x="-432" y="0"/>
+                <wp:lineTo x="-432" y="15552"/>
+                <wp:lineTo x="5616" y="20736"/>
+                <wp:lineTo x="7344" y="22032"/>
+                <wp:lineTo x="14256" y="22032"/>
+                <wp:lineTo x="15984" y="20736"/>
+                <wp:lineTo x="21600" y="14256"/>
+                <wp:lineTo x="21600" y="5616"/>
+                <wp:lineTo x="14256" y="-864"/>
+                <wp:lineTo x="7344" y="-864"/>
+              </wp:wrapPolygon>
+            </wp:wrapTight>
+            <wp:docPr id="6" name="Picture 6" descr="https://media.licdn.com/dms/image/C4D03AQE_voQ0nO9dZA/profile-displayphoto-shrink_100_100/0?e=1539820800&amp;v=beta&amp;t=WAm00bEBGdyXdEiFjH2oZ3JGLCXEbwNPG1HbzC2UkgE"/>
+            <wp:cNvGraphicFramePr>
+              <a:graphicFrameLocks xmlns:a="http://schemas.openxmlformats.org/drawingml/2006/main" noChangeAspect="1"/>
+            </wp:cNvGraphicFramePr>
+            <a:graphic xmlns:a="http://schemas.openxmlformats.org/drawingml/2006/main">
+              <a:graphicData uri="http://schemas.openxmlformats.org/drawingml/2006/picture">
+                <pic:pic xmlns:pic="http://schemas.openxmlformats.org/drawingml/2006/picture">
+                  <pic:nvPicPr>
+                    <pic:cNvPr id="0" name="Picture 2" descr="https://media.licdn.com/dms/image/C4D03AQE_voQ0nO9dZA/profile-displayphoto-shrink_100_100/0?e=1539820800&amp;v=beta&amp;t=WAm00bEBGdyXdEiFjH2oZ3JGLCXEbwNPG1HbzC2UkgE"/>
+                    <pic:cNvPicPr>
+                      <a:picLocks noChangeAspect="1" noChangeArrowheads="1"/>
+                    </pic:cNvPicPr>
+                  </pic:nvPicPr>
+                  <pic:blipFill>
+                    <a:blip r:embed="rId7">
+                      <a:extLst>
+                        <a:ext uri="{28A0092B-C50C-407E-A947-70E740481C1C}">
+                          <a14:useLocalDpi xmlns:a14="http://schemas.microsoft.com/office/drawing/2010/main" val="0"/>
+                        </a:ext>
+                      </a:extLst>
+                    </a:blip>
+                    <a:srcRect/>
+                    <a:stretch>
+                      <a:fillRect/>
+                    </a:stretch>
+                  </pic:blipFill>
+                  <pic:spPr bwMode="auto">
+                    <a:xfrm>
+                      <a:off x="0" y="0"/>
+                      <a:ext cx="952500" cy="952500"/>
+                    </a:xfrm>
+                    <a:prstGeom prst="ellipse">
+                      <a:avLst/>
+                    </a:prstGeom>
+                    <a:ln w="63500" cap="rnd">
+                      <a:noFill/>
+                    </a:ln>
+                    <a:effectLst/>
+                    <a:scene3d>
+                      <a:camera prst="orthographicFront">
+                        <a:rot lat="0" lon="0" rev="0"/>
+                      </a:camera>
+                      <a:lightRig rig="contrasting" dir="t">
+                        <a:rot lat="0" lon="0" rev="7800000"/>
+                      </a:lightRig>
+                    </a:scene3d>
+                    <a:sp3d>
+                      <a:bevelT w="139700" h="139700"/>
+                    </a:sp3d>
+                  </pic:spPr>
+                </pic:pic>
+              </a:graphicData>
+            </a:graphic>
+          </wp:anchor>
+        </w:drawing>
+      </w:r>
+      <w:r>
+        <w:rPr>
+          <w:rFonts w:ascii="Segoe UI" w:hAnsi="Segoe UI" w:cs="Segoe UI"/>
+          <w:color w:val="6C737A"/>
+        </w:rPr>
+        <w:t> </w:t>
+      </w:r>
+      <w:r>
+        <w:rPr>
+          <w:rStyle w:val="Strong"/>
+          <w:rFonts w:ascii="Segoe UI" w:hAnsi="Segoe UI" w:cs="Segoe UI"/>
+          <w:color w:val="6C737A"/>
+        </w:rPr>
+        <w:t>Rey Castillo</w:t>
+      </w:r>
+      <w:r>
+        <w:rPr>
+          <w:rFonts w:ascii="Segoe UI" w:hAnsi="Segoe UI" w:cs="Segoe UI"/>
+          <w:color w:val="6C737A"/>
+        </w:rPr>
+        <w:t xml:space="preserve"> CSM® </w:t>
+      </w:r>
+      <w:r>
+        <w:rPr>
+          <w:rFonts w:ascii="Segoe UI" w:hAnsi="Segoe UI" w:cs="Segoe UI"/>
+          <w:color w:val="6C737A"/>
+        </w:rPr>
+        <w:br/>
+      </w:r>
+      <w:r>
+        <w:rPr>
+          <w:rFonts w:ascii="Segoe UI" w:hAnsi="Segoe UI" w:cs="Segoe UI"/>
+          <w:color w:val="6C737A"/>
+          <w:sz w:val="20"/>
+        </w:rPr>
+        <w:t>Software and Systems Quality Assurance Project Lead | Project Management </w:t>
+      </w:r>
+      <w:r>
+        <w:rPr>
+          <w:rFonts w:ascii="Segoe UI" w:hAnsi="Segoe UI" w:cs="Segoe UI"/>
+          <w:color w:val="6C737A"/>
+        </w:rPr>
+        <w:br/>
+      </w:r>
+      <w:r>
+        <w:rPr>
+          <w:rFonts w:ascii="Segoe UI" w:hAnsi="Segoe UI" w:cs="Segoe UI"/>
+          <w:color w:val="6C737A"/>
+        </w:rPr>
+        <w:br/>
+      </w:r>
+      <w:r>
+        <w:rPr>
+          <w:rFonts w:ascii="Segoe UI" w:hAnsi="Segoe UI" w:cs="Segoe UI"/>
+          <w:i/>
+          <w:color w:val="6C737A"/>
+          <w:sz w:val="20"/>
+        </w:rPr>
+        <w:t>"Elias and I worked together on multiple software product development projects in the testing and quality assurance capacity. He is a consummate professional with a rare talent of learning complex topics quickly, applying savvy analytical skills to help expand the scope of understanding of several key elements and significantly contributing to the quality of projects and other deliverables. Elias provided valuable leadership for our quality team as a mentor to novice members. He was a vital member in the successful deployment of various mission-critical projects who consistently exceeded high expectations and generated salient concerns in order to drive quality towards overall customer satisfaction. It was a tremendous privilege to have worked with Elias. He would be a valuable asset to any organization."</w:t>
+      </w:r>
+    </w:p>
+    <w:p>
+      <w:pPr>
+        <w:shd w:val="clear" w:color="auto" w:fill="FFFFFF"/>
+        <w:ind w:left="600"/>
+        <w:rPr>
+          <w:rFonts w:ascii="Segoe UI" w:hAnsi="Segoe UI" w:cs="Segoe UI"/>
+          <w:color w:val="6C737A"/>
+        </w:rPr>
+      </w:pPr>
+      <w:r>
+        <w:rPr>
+          <w:rFonts w:ascii="Segoe UI" w:hAnsi="Segoe UI" w:cs="Segoe UI"/>
+          <w:color w:val="6C737A"/>
+        </w:rPr>
+        <w:br/>
+      </w:r>
+    </w:p>
+    <w:p>
+      <w:pPr>
+        <w:shd w:val="clear" w:color="auto" w:fill="FFFFFF"/>
+        <w:spacing w:before="100" w:beforeAutospacing="1" w:after="100" w:afterAutospacing="1" w:line="240" w:lineRule="auto"/>
+        <w:ind w:left="600"/>
+        <w:rPr>
+          <w:rFonts w:ascii="Segoe UI" w:hAnsi="Segoe UI" w:cs="Segoe UI"/>
+          <w:i/>
+          <w:color w:val="6C737A"/>
+          <w:lang w:val="es-ES"/>
+        </w:rPr>
+      </w:pPr>
+      <w:r>
+        <w:rPr>
+          <w:rFonts w:ascii="Segoe UI" w:hAnsi="Segoe UI" w:cs="Segoe UI"/>
+          <w:noProof/>
+          <w:color w:val="6C737A"/>
+        </w:rPr>
+        <w:lastRenderedPageBreak/>
+        <w:drawing>
+          <wp:anchor distT="0" distB="0" distL="114300" distR="114300" simplePos="0" relativeHeight="251661312" behindDoc="1" locked="0" layoutInCell="1" allowOverlap="1" wp14:anchorId="34B15AE3" wp14:editId="18F67259">
+            <wp:simplePos x="0" y="0"/>
+            <wp:positionH relativeFrom="column">
+              <wp:posOffset>402609</wp:posOffset>
+            </wp:positionH>
+            <wp:positionV relativeFrom="paragraph">
+              <wp:posOffset>118053</wp:posOffset>
+            </wp:positionV>
+            <wp:extent cx="952500" cy="952500"/>
+            <wp:effectExtent l="19050" t="38100" r="19050" b="38100"/>
+            <wp:wrapTight wrapText="bothSides">
+              <wp:wrapPolygon edited="0">
+                <wp:start x="7344" y="-864"/>
+                <wp:lineTo x="-432" y="0"/>
+                <wp:lineTo x="-432" y="15552"/>
+                <wp:lineTo x="5616" y="20736"/>
+                <wp:lineTo x="7344" y="22032"/>
+                <wp:lineTo x="14256" y="22032"/>
+                <wp:lineTo x="15984" y="20736"/>
+                <wp:lineTo x="21600" y="14256"/>
+                <wp:lineTo x="21600" y="5616"/>
+                <wp:lineTo x="14256" y="-864"/>
+                <wp:lineTo x="7344" y="-864"/>
+              </wp:wrapPolygon>
+            </wp:wrapTight>
+            <wp:docPr id="5" name="Picture 5" descr="https://media.licdn.com/dms/image/C5603AQFW74AQTXi2aQ/profile-displayphoto-shrink_100_100/0?e=1539820800&amp;v=beta&amp;t=cFgKTFKloHzMmh-bl3MHqOvui1QnHLUajVzeJ6z_zb8"/>
+            <wp:cNvGraphicFramePr>
+              <a:graphicFrameLocks xmlns:a="http://schemas.openxmlformats.org/drawingml/2006/main" noChangeAspect="1"/>
+            </wp:cNvGraphicFramePr>
+            <a:graphic xmlns:a="http://schemas.openxmlformats.org/drawingml/2006/main">
+              <a:graphicData uri="http://schemas.openxmlformats.org/drawingml/2006/picture">
+                <pic:pic xmlns:pic="http://schemas.openxmlformats.org/drawingml/2006/picture">
+                  <pic:nvPicPr>
+                    <pic:cNvPr id="0" name="Picture 3" descr="https://media.licdn.com/dms/image/C5603AQFW74AQTXi2aQ/profile-displayphoto-shrink_100_100/0?e=1539820800&amp;v=beta&amp;t=cFgKTFKloHzMmh-bl3MHqOvui1QnHLUajVzeJ6z_zb8"/>
+                    <pic:cNvPicPr>
+                      <a:picLocks noChangeAspect="1" noChangeArrowheads="1"/>
+                    </pic:cNvPicPr>
+                  </pic:nvPicPr>
+                  <pic:blipFill>
+                    <a:blip r:embed="rId8">
+                      <a:extLst>
+                        <a:ext uri="{28A0092B-C50C-407E-A947-70E740481C1C}">
+                          <a14:useLocalDpi xmlns:a14="http://schemas.microsoft.com/office/drawing/2010/main" val="0"/>
+                        </a:ext>
+                      </a:extLst>
+                    </a:blip>
+                    <a:srcRect/>
+                    <a:stretch>
+                      <a:fillRect/>
+                    </a:stretch>
+                  </pic:blipFill>
+                  <pic:spPr bwMode="auto">
+                    <a:xfrm>
+                      <a:off x="0" y="0"/>
+                      <a:ext cx="952500" cy="952500"/>
+                    </a:xfrm>
+                    <a:prstGeom prst="ellipse">
+                      <a:avLst/>
+                    </a:prstGeom>
+                    <a:ln w="63500" cap="rnd">
+                      <a:noFill/>
+                    </a:ln>
+                    <a:effectLst/>
+                    <a:scene3d>
+                      <a:camera prst="orthographicFront">
+                        <a:rot lat="0" lon="0" rev="0"/>
+                      </a:camera>
+                      <a:lightRig rig="contrasting" dir="t">
+                        <a:rot lat="0" lon="0" rev="7800000"/>
+                      </a:lightRig>
+                    </a:scene3d>
+                    <a:sp3d>
+                      <a:bevelT w="139700" h="139700"/>
+                    </a:sp3d>
+                  </pic:spPr>
+                </pic:pic>
+              </a:graphicData>
+            </a:graphic>
+          </wp:anchor>
+        </w:drawing>
+      </w:r>
+      <w:r>
+        <w:rPr>
+          <w:rFonts w:ascii="Segoe UI" w:hAnsi="Segoe UI" w:cs="Segoe UI"/>
+          <w:color w:val="6C737A"/>
+          <w:lang w:val="es-ES"/>
+        </w:rPr>
+        <w:t> </w:t>
+      </w:r>
+      <w:r>
+        <w:rPr>
+          <w:rStyle w:val="Strong"/>
+          <w:rFonts w:ascii="Segoe UI" w:hAnsi="Segoe UI" w:cs="Segoe UI"/>
+          <w:color w:val="6C737A"/>
+          <w:lang w:val="es-ES"/>
+        </w:rPr>
+        <w:t xml:space="preserve">Ana </w:t>
+      </w:r>
+      <w:proofErr w:type="spellStart"/>
+      <w:r>
+        <w:rPr>
+          <w:rStyle w:val="Strong"/>
+          <w:rFonts w:ascii="Segoe UI" w:hAnsi="Segoe UI" w:cs="Segoe UI"/>
+          <w:color w:val="6C737A"/>
+          <w:lang w:val="es-ES"/>
+        </w:rPr>
+        <w:t>Marcolini</w:t>
+      </w:r>
+      <w:proofErr w:type="spellEnd"/>
+      <w:r>
+        <w:rPr>
+          <w:rFonts w:ascii="Segoe UI" w:hAnsi="Segoe UI" w:cs="Segoe UI"/>
+          <w:color w:val="6C737A"/>
+          <w:lang w:val="es-ES"/>
+        </w:rPr>
+        <w:t> </w:t>
+      </w:r>
+      <w:r>
+        <w:rPr>
+          <w:rFonts w:ascii="Segoe UI" w:hAnsi="Segoe UI" w:cs="Segoe UI"/>
+          <w:color w:val="6C737A"/>
+          <w:lang w:val="es-ES"/>
+        </w:rPr>
+        <w:br/>
+      </w:r>
+      <w:r>
+        <w:rPr>
+          <w:rFonts w:ascii="Segoe UI" w:hAnsi="Segoe UI" w:cs="Segoe UI"/>
+          <w:color w:val="6C737A"/>
+          <w:sz w:val="20"/>
+          <w:lang w:val="es-ES"/>
+        </w:rPr>
+        <w:t>Project Manager | Scrum Master</w:t>
+      </w:r>
+      <w:r>
+        <w:rPr>
+          <w:rFonts w:ascii="Segoe UI" w:hAnsi="Segoe UI" w:cs="Segoe UI"/>
+          <w:color w:val="6C737A"/>
+          <w:lang w:val="es-ES"/>
+        </w:rPr>
+        <w:t> </w:t>
+      </w:r>
+      <w:r>
+        <w:rPr>
+          <w:rFonts w:ascii="Segoe UI" w:hAnsi="Segoe UI" w:cs="Segoe UI"/>
+          <w:color w:val="6C737A"/>
+          <w:lang w:val="es-ES"/>
+        </w:rPr>
+        <w:br/>
+      </w:r>
+      <w:r>
+        <w:rPr>
+          <w:rFonts w:ascii="Segoe UI" w:hAnsi="Segoe UI" w:cs="Segoe UI"/>
+          <w:color w:val="6C737A"/>
+          <w:lang w:val="es-ES"/>
+        </w:rPr>
+        <w:br/>
+      </w:r>
+      <w:r>
+        <w:rPr>
+          <w:rFonts w:ascii="Segoe UI" w:hAnsi="Segoe UI" w:cs="Segoe UI"/>
+          <w:i/>
+          <w:color w:val="6C737A"/>
+          <w:lang w:val="es-ES"/>
+        </w:rPr>
+        <w:t>"Elias es una persona sumamente responsable, con una dedicación admirable. Siempre encuentra la forma de superarse y afrontar nuevos desafíos con una visión holística que le permite lograr el éxito en todo aquello que emprenda. Una persona que realmente marca la diferencia y un rumbo para quienes trabajan a su lado."</w:t>
+      </w:r>
+    </w:p>
+    <w:p>
+      <w:pPr>
+        <w:shd w:val="clear" w:color="auto" w:fill="FFFFFF"/>
+        <w:ind w:left="600"/>
+        <w:rPr>
+          <w:rFonts w:ascii="Segoe UI" w:hAnsi="Segoe UI" w:cs="Segoe UI"/>
+          <w:color w:val="6C737A"/>
+          <w:lang w:val="es-ES"/>
+        </w:rPr>
+      </w:pPr>
+      <w:r>
+        <w:rPr>
+          <w:rFonts w:ascii="Segoe UI" w:hAnsi="Segoe UI" w:cs="Segoe UI"/>
+          <w:color w:val="6C737A"/>
+          <w:lang w:val="es-ES"/>
+        </w:rPr>
+        <w:br/>
+      </w:r>
+    </w:p>
+    <w:p>
+      <w:pPr>
+        <w:shd w:val="clear" w:color="auto" w:fill="FFFFFF"/>
+        <w:spacing w:before="100" w:beforeAutospacing="1" w:after="100" w:afterAutospacing="1" w:line="240" w:lineRule="auto"/>
+        <w:ind w:left="600"/>
+        <w:rPr>
+          <w:rFonts w:ascii="Segoe UI" w:hAnsi="Segoe UI" w:cs="Segoe UI"/>
+          <w:color w:val="6C737A"/>
+        </w:rPr>
+      </w:pPr>
+      <w:r>
+        <w:rPr>
+          <w:rFonts w:ascii="Segoe UI" w:hAnsi="Segoe UI" w:cs="Segoe UI"/>
+          <w:noProof/>
+          <w:color w:val="6C737A"/>
+        </w:rPr>
+        <w:drawing>
+          <wp:anchor distT="0" distB="0" distL="114300" distR="114300" simplePos="0" relativeHeight="251662336" behindDoc="1" locked="0" layoutInCell="1" allowOverlap="1" wp14:anchorId="12F87EB3" wp14:editId="28607F7A">
+            <wp:simplePos x="0" y="0"/>
+            <wp:positionH relativeFrom="column">
+              <wp:posOffset>402609</wp:posOffset>
+            </wp:positionH>
+            <wp:positionV relativeFrom="paragraph">
+              <wp:posOffset>120290</wp:posOffset>
+            </wp:positionV>
+            <wp:extent cx="952500" cy="952500"/>
+            <wp:effectExtent l="19050" t="38100" r="19050" b="38100"/>
+            <wp:wrapTight wrapText="bothSides">
+              <wp:wrapPolygon edited="0">
+                <wp:start x="7344" y="-864"/>
+                <wp:lineTo x="-432" y="0"/>
+                <wp:lineTo x="-432" y="15552"/>
+                <wp:lineTo x="5616" y="20736"/>
+                <wp:lineTo x="7344" y="22032"/>
+                <wp:lineTo x="14256" y="22032"/>
+                <wp:lineTo x="15984" y="20736"/>
+                <wp:lineTo x="21600" y="14256"/>
+                <wp:lineTo x="21600" y="5616"/>
+                <wp:lineTo x="14256" y="-864"/>
+                <wp:lineTo x="7344" y="-864"/>
+              </wp:wrapPolygon>
+            </wp:wrapTight>
+            <wp:docPr id="4" name="Picture 4" descr="https://media.licdn.com/dms/image/C5603AQEuHe-H5HdKtg/profile-displayphoto-shrink_100_100/0?e=1539820800&amp;v=beta&amp;t=EXA4_xQ3QQvLPxqMSaBhlyaBIzVsNcsQikXtDIoKufg"/>
+            <wp:cNvGraphicFramePr>
+              <a:graphicFrameLocks xmlns:a="http://schemas.openxmlformats.org/drawingml/2006/main" noChangeAspect="1"/>
+            </wp:cNvGraphicFramePr>
+            <a:graphic xmlns:a="http://schemas.openxmlformats.org/drawingml/2006/main">
+              <a:graphicData uri="http://schemas.openxmlformats.org/drawingml/2006/picture">
+                <pic:pic xmlns:pic="http://schemas.openxmlformats.org/drawingml/2006/picture">
+                  <pic:nvPicPr>
+                    <pic:cNvPr id="0" name="Picture 4" descr="https://media.licdn.com/dms/image/C5603AQEuHe-H5HdKtg/profile-displayphoto-shrink_100_100/0?e=1539820800&amp;v=beta&amp;t=EXA4_xQ3QQvLPxqMSaBhlyaBIzVsNcsQikXtDIoKufg"/>
+                    <pic:cNvPicPr>
+                      <a:picLocks noChangeAspect="1" noChangeArrowheads="1"/>
+                    </pic:cNvPicPr>
+                  </pic:nvPicPr>
+                  <pic:blipFill>
+                    <a:blip r:embed="rId9">
+                      <a:extLst>
+                        <a:ext uri="{28A0092B-C50C-407E-A947-70E740481C1C}">
+                          <a14:useLocalDpi xmlns:a14="http://schemas.microsoft.com/office/drawing/2010/main" val="0"/>
+                        </a:ext>
+                      </a:extLst>
+                    </a:blip>
+                    <a:srcRect/>
+                    <a:stretch>
+                      <a:fillRect/>
+                    </a:stretch>
+                  </pic:blipFill>
+                  <pic:spPr bwMode="auto">
+                    <a:xfrm>
+                      <a:off x="0" y="0"/>
+                      <a:ext cx="952500" cy="952500"/>
+                    </a:xfrm>
+                    <a:prstGeom prst="ellipse">
+                      <a:avLst/>
+                    </a:prstGeom>
+                    <a:ln w="63500" cap="rnd">
+                      <a:noFill/>
+                    </a:ln>
+                    <a:effectLst/>
+                    <a:scene3d>
+                      <a:camera prst="orthographicFront">
+                        <a:rot lat="0" lon="0" rev="0"/>
+                      </a:camera>
+                      <a:lightRig rig="contrasting" dir="t">
+                        <a:rot lat="0" lon="0" rev="7800000"/>
+                      </a:lightRig>
+                    </a:scene3d>
+                    <a:sp3d>
+                      <a:bevelT w="139700" h="139700"/>
+                    </a:sp3d>
+                  </pic:spPr>
+                </pic:pic>
+              </a:graphicData>
+            </a:graphic>
+          </wp:anchor>
+        </w:drawing>
+      </w:r>
+      <w:r>
+        <w:rPr>
+          <w:rStyle w:val="Strong"/>
+          <w:rFonts w:ascii="Segoe UI" w:hAnsi="Segoe UI" w:cs="Segoe UI"/>
+          <w:color w:val="6C737A"/>
+        </w:rPr>
+        <w:t xml:space="preserve">Damian </w:t>
+      </w:r>
+      <w:proofErr w:type="spellStart"/>
+      <w:r>
+        <w:rPr>
+          <w:rStyle w:val="Strong"/>
+          <w:rFonts w:ascii="Segoe UI" w:hAnsi="Segoe UI" w:cs="Segoe UI"/>
+          <w:color w:val="6C737A"/>
+        </w:rPr>
+        <w:t>Copello</w:t>
+      </w:r>
+      <w:proofErr w:type="spellEnd"/>
+      <w:r>
+        <w:rPr>
+          <w:rFonts w:ascii="Segoe UI" w:hAnsi="Segoe UI" w:cs="Segoe UI"/>
+          <w:color w:val="6C737A"/>
+        </w:rPr>
+        <w:t> </w:t>
+      </w:r>
+      <w:r>
+        <w:rPr>
+          <w:rFonts w:ascii="Segoe UI" w:hAnsi="Segoe UI" w:cs="Segoe UI"/>
+          <w:color w:val="6C737A"/>
+        </w:rPr>
+        <w:br/>
+      </w:r>
+      <w:r>
+        <w:rPr>
+          <w:rFonts w:ascii="Segoe UI" w:hAnsi="Segoe UI" w:cs="Segoe UI"/>
+          <w:color w:val="6C737A"/>
+          <w:sz w:val="20"/>
+        </w:rPr>
+        <w:t>Sr QA Analyst at Globant </w:t>
+      </w:r>
+      <w:r>
+        <w:rPr>
+          <w:rFonts w:ascii="Segoe UI" w:hAnsi="Segoe UI" w:cs="Segoe UI"/>
+          <w:color w:val="6C737A"/>
+        </w:rPr>
+        <w:br/>
+      </w:r>
+      <w:r>
+        <w:rPr>
+          <w:rFonts w:ascii="Segoe UI" w:hAnsi="Segoe UI" w:cs="Segoe UI"/>
+          <w:color w:val="6C737A"/>
+        </w:rPr>
+        <w:br/>
+      </w:r>
+      <w:r>
+        <w:rPr>
+          <w:rFonts w:ascii="Segoe UI" w:hAnsi="Segoe UI" w:cs="Segoe UI"/>
+          <w:i/>
+          <w:color w:val="6C737A"/>
+        </w:rPr>
+        <w:t>"Elias is a very well-rounded tester who helped me a lot during my time in Globant. He is a quick learner and very passionate about what he does. Working with him was a smooth experience and I even got to learn a few SQL tricks from him in the process."</w:t>
+      </w:r>
+    </w:p>
+    <w:p>
+      <w:pPr>
+        <w:shd w:val="clear" w:color="auto" w:fill="FFFFFF"/>
+        <w:ind w:left="600"/>
+        <w:rPr>
+          <w:rFonts w:ascii="Segoe UI" w:hAnsi="Segoe UI" w:cs="Segoe UI"/>
+          <w:color w:val="6C737A"/>
+        </w:rPr>
+      </w:pPr>
+      <w:r>
+        <w:rPr>
+          <w:rFonts w:ascii="Segoe UI" w:hAnsi="Segoe UI" w:cs="Segoe UI"/>
+          <w:color w:val="6C737A"/>
+        </w:rPr>
+        <w:br/>
+      </w:r>
+    </w:p>
+    <w:p>
+      <w:pPr>
+        <w:shd w:val="clear" w:color="auto" w:fill="FFFFFF"/>
+        <w:spacing w:before="100" w:beforeAutospacing="1" w:after="100" w:afterAutospacing="1" w:line="240" w:lineRule="auto"/>
+        <w:ind w:left="600"/>
+        <w:rPr>
+          <w:rFonts w:ascii="Segoe UI" w:hAnsi="Segoe UI" w:cs="Segoe UI"/>
+          <w:i/>
+          <w:color w:val="6C737A"/>
+        </w:rPr>
+      </w:pPr>
+      <w:r>
+        <w:rPr>
+          <w:rFonts w:ascii="Segoe UI" w:hAnsi="Segoe UI" w:cs="Segoe UI"/>
+          <w:noProof/>
+          <w:color w:val="6C737A"/>
+        </w:rPr>
+        <w:drawing>
+          <wp:anchor distT="0" distB="0" distL="114300" distR="114300" simplePos="0" relativeHeight="251663360" behindDoc="1" locked="0" layoutInCell="1" allowOverlap="1" wp14:anchorId="62215066" wp14:editId="32BA875D">
+            <wp:simplePos x="0" y="0"/>
+            <wp:positionH relativeFrom="column">
+              <wp:posOffset>402609</wp:posOffset>
+            </wp:positionH>
+            <wp:positionV relativeFrom="paragraph">
+              <wp:posOffset>116878</wp:posOffset>
+            </wp:positionV>
+            <wp:extent cx="952500" cy="952500"/>
+            <wp:effectExtent l="19050" t="38100" r="19050" b="38100"/>
+            <wp:wrapTight wrapText="bothSides">
+              <wp:wrapPolygon edited="0">
+                <wp:start x="7344" y="-864"/>
+                <wp:lineTo x="-432" y="0"/>
+                <wp:lineTo x="-432" y="15552"/>
+                <wp:lineTo x="5616" y="20736"/>
+                <wp:lineTo x="7344" y="22032"/>
+                <wp:lineTo x="14256" y="22032"/>
+                <wp:lineTo x="15984" y="20736"/>
+                <wp:lineTo x="21600" y="14256"/>
+                <wp:lineTo x="21600" y="5616"/>
+                <wp:lineTo x="14256" y="-864"/>
+                <wp:lineTo x="7344" y="-864"/>
+              </wp:wrapPolygon>
+            </wp:wrapTight>
+            <wp:docPr id="3" name="Picture 3" descr="https://media.licdn.com/dms/image/C5103AQFnzRd_oxavPA/profile-displayphoto-shrink_100_100/0?e=1539820800&amp;v=beta&amp;t=YsUxbxw4p-yJixTts1aQenAlUOYCt185USFPIy85kp4"/>
+            <wp:cNvGraphicFramePr>
+              <a:graphicFrameLocks xmlns:a="http://schemas.openxmlformats.org/drawingml/2006/main" noChangeAspect="1"/>
+            </wp:cNvGraphicFramePr>
+            <a:graphic xmlns:a="http://schemas.openxmlformats.org/drawingml/2006/main">
+              <a:graphicData uri="http://schemas.openxmlformats.org/drawingml/2006/picture">
+                <pic:pic xmlns:pic="http://schemas.openxmlformats.org/drawingml/2006/picture">
+                  <pic:nvPicPr>
+                    <pic:cNvPr id="0" name="Picture 5" descr="https://media.licdn.com/dms/image/C5103AQFnzRd_oxavPA/profile-displayphoto-shrink_100_100/0?e=1539820800&amp;v=beta&amp;t=YsUxbxw4p-yJixTts1aQenAlUOYCt185USFPIy85kp4"/>
+                    <pic:cNvPicPr>
+                      <a:picLocks noChangeAspect="1" noChangeArrowheads="1"/>
+                    </pic:cNvPicPr>
+                  </pic:nvPicPr>
+                  <pic:blipFill>
+                    <a:blip r:embed="rId10">
+                      <a:extLst>
+                        <a:ext uri="{28A0092B-C50C-407E-A947-70E740481C1C}">
+                          <a14:useLocalDpi xmlns:a14="http://schemas.microsoft.com/office/drawing/2010/main" val="0"/>
+                        </a:ext>
+                      </a:extLst>
+                    </a:blip>
+                    <a:srcRect/>
+                    <a:stretch>
+                      <a:fillRect/>
+                    </a:stretch>
+                  </pic:blipFill>
+                  <pic:spPr bwMode="auto">
+                    <a:xfrm>
+                      <a:off x="0" y="0"/>
+                      <a:ext cx="952500" cy="952500"/>
+                    </a:xfrm>
+                    <a:prstGeom prst="ellipse">
+                      <a:avLst/>
+                    </a:prstGeom>
+                    <a:ln w="63500" cap="rnd">
+                      <a:noFill/>
+                    </a:ln>
+                    <a:effectLst/>
+                    <a:scene3d>
+                      <a:camera prst="orthographicFront">
+                        <a:rot lat="0" lon="0" rev="0"/>
+                      </a:camera>
+                      <a:lightRig rig="contrasting" dir="t">
+                        <a:rot lat="0" lon="0" rev="7800000"/>
+                      </a:lightRig>
+                    </a:scene3d>
+                    <a:sp3d>
+                      <a:bevelT w="139700" h="139700"/>
+                    </a:sp3d>
+                  </pic:spPr>
+                </pic:pic>
+              </a:graphicData>
+            </a:graphic>
+          </wp:anchor>
+        </w:drawing>
+      </w:r>
+      <w:r>
+        <w:rPr>
+          <w:rStyle w:val="Strong"/>
+          <w:rFonts w:ascii="Segoe UI" w:hAnsi="Segoe UI" w:cs="Segoe UI"/>
+          <w:color w:val="6C737A"/>
+        </w:rPr>
+        <w:t>Agustin Mattioli</w:t>
+      </w:r>
+      <w:r>
+        <w:rPr>
+          <w:rFonts w:ascii="Segoe UI" w:hAnsi="Segoe UI" w:cs="Segoe UI"/>
+          <w:color w:val="6C737A"/>
+        </w:rPr>
+        <w:t> </w:t>
+      </w:r>
+      <w:r>
+        <w:rPr>
+          <w:rFonts w:ascii="Segoe UI" w:hAnsi="Segoe UI" w:cs="Segoe UI"/>
+          <w:color w:val="6C737A"/>
+        </w:rPr>
+        <w:br/>
+      </w:r>
+      <w:r>
+        <w:rPr>
+          <w:rFonts w:ascii="Segoe UI" w:hAnsi="Segoe UI" w:cs="Segoe UI"/>
+          <w:color w:val="6C737A"/>
+          <w:sz w:val="20"/>
+        </w:rPr>
+        <w:t>Network and Security Engineer </w:t>
+      </w:r>
+      <w:r>
+        <w:rPr>
+          <w:rFonts w:ascii="Segoe UI" w:hAnsi="Segoe UI" w:cs="Segoe UI"/>
+          <w:color w:val="6C737A"/>
+        </w:rPr>
+        <w:br/>
+      </w:r>
+      <w:r>
+        <w:rPr>
+          <w:rFonts w:ascii="Segoe UI" w:hAnsi="Segoe UI" w:cs="Segoe UI"/>
+          <w:color w:val="6C737A"/>
+        </w:rPr>
+        <w:br/>
+      </w:r>
+      <w:r>
+        <w:rPr>
+          <w:rFonts w:ascii="Segoe UI" w:hAnsi="Segoe UI" w:cs="Segoe UI"/>
+          <w:i/>
+          <w:color w:val="6C737A"/>
+        </w:rPr>
+        <w:t>"Elias ha</w:t>
+      </w:r>
+      <w:r>
+        <w:rPr>
+          <w:rFonts w:ascii="Segoe UI" w:hAnsi="Segoe UI" w:cs="Segoe UI"/>
+          <w:i/>
+          <w:color w:val="6C737A"/>
+        </w:rPr>
+        <w:t>s</w:t>
+      </w:r>
+      <w:r>
+        <w:rPr>
+          <w:rFonts w:ascii="Segoe UI" w:hAnsi="Segoe UI" w:cs="Segoe UI"/>
+          <w:i/>
+          <w:color w:val="6C737A"/>
+        </w:rPr>
+        <w:t xml:space="preserve"> an energy and operational capability worthy of being highlighted. He's dedicated, smart and a great human being. I fully recommend him to the required </w:t>
+      </w:r>
+      <w:r>
+        <w:rPr>
+          <w:rFonts w:ascii="Segoe UI" w:hAnsi="Segoe UI" w:cs="Segoe UI"/>
+          <w:i/>
+          <w:color w:val="6C737A"/>
+        </w:rPr>
+        <w:t>position</w:t>
+      </w:r>
+      <w:r>
+        <w:rPr>
+          <w:rFonts w:ascii="Segoe UI" w:hAnsi="Segoe UI" w:cs="Segoe UI"/>
+          <w:i/>
+          <w:color w:val="6C737A"/>
+        </w:rPr>
+        <w:t>."</w:t>
+      </w:r>
+    </w:p>
+    <w:p>
+      <w:pPr>
+        <w:shd w:val="clear" w:color="auto" w:fill="FFFFFF"/>
+        <w:ind w:left="600"/>
+        <w:rPr>
+          <w:rFonts w:ascii="Segoe UI" w:hAnsi="Segoe UI" w:cs="Segoe UI"/>
+          <w:color w:val="6C737A"/>
+        </w:rPr>
+      </w:pPr>
+      <w:r>
+        <w:rPr>
+          <w:rFonts w:ascii="Segoe UI" w:hAnsi="Segoe UI" w:cs="Segoe UI"/>
+          <w:color w:val="6C737A"/>
+        </w:rPr>
+        <w:br/>
+      </w:r>
+    </w:p>
+    <w:p>
+      <w:pPr>
+        <w:shd w:val="clear" w:color="auto" w:fill="FFFFFF"/>
+        <w:spacing w:before="100" w:beforeAutospacing="1" w:after="100" w:afterAutospacing="1" w:line="240" w:lineRule="auto"/>
+        <w:ind w:left="600"/>
+        <w:rPr>
+          <w:rFonts w:ascii="Segoe UI" w:hAnsi="Segoe UI" w:cs="Segoe UI"/>
+          <w:color w:val="6C737A"/>
+        </w:rPr>
+      </w:pPr>
+      <w:r>
+        <w:rPr>
+          <w:rFonts w:ascii="Segoe UI" w:hAnsi="Segoe UI" w:cs="Segoe UI"/>
+          <w:noProof/>
+          <w:color w:val="6C737A"/>
+        </w:rPr>
+        <w:drawing>
+          <wp:anchor distT="0" distB="0" distL="114300" distR="114300" simplePos="0" relativeHeight="251664384" behindDoc="1" locked="0" layoutInCell="1" allowOverlap="1" wp14:anchorId="33163BD0" wp14:editId="0D69916D">
+            <wp:simplePos x="0" y="0"/>
+            <wp:positionH relativeFrom="column">
+              <wp:posOffset>402609</wp:posOffset>
+            </wp:positionH>
+            <wp:positionV relativeFrom="paragraph">
+              <wp:posOffset>114812</wp:posOffset>
+            </wp:positionV>
+            <wp:extent cx="952500" cy="952500"/>
+            <wp:effectExtent l="19050" t="38100" r="19050" b="38100"/>
+            <wp:wrapTight wrapText="bothSides">
+              <wp:wrapPolygon edited="0">
+                <wp:start x="7344" y="-864"/>
+                <wp:lineTo x="-432" y="0"/>
+                <wp:lineTo x="-432" y="15552"/>
+                <wp:lineTo x="5616" y="20736"/>
+                <wp:lineTo x="7344" y="22032"/>
+                <wp:lineTo x="14256" y="22032"/>
+                <wp:lineTo x="15984" y="20736"/>
+                <wp:lineTo x="21600" y="14256"/>
+                <wp:lineTo x="21600" y="5616"/>
+                <wp:lineTo x="14256" y="-864"/>
+                <wp:lineTo x="7344" y="-864"/>
+              </wp:wrapPolygon>
+            </wp:wrapTight>
+            <wp:docPr id="2" name="Picture 2" descr="https://media.licdn.com/dms/image/C5603AQHsVZH_Nsug-w/profile-displayphoto-shrink_100_100/0?e=1539820800&amp;v=beta&amp;t=mC2x7mmUMoja5a7RNXR9lQduKnfzxwu0XraiJm_qv-c"/>
+            <wp:cNvGraphicFramePr>
+              <a:graphicFrameLocks xmlns:a="http://schemas.openxmlformats.org/drawingml/2006/main" noChangeAspect="1"/>
+            </wp:cNvGraphicFramePr>
+            <a:graphic xmlns:a="http://schemas.openxmlformats.org/drawingml/2006/main">
+              <a:graphicData uri="http://schemas.openxmlformats.org/drawingml/2006/picture">
+                <pic:pic xmlns:pic="http://schemas.openxmlformats.org/drawingml/2006/picture">
+                  <pic:nvPicPr>
+                    <pic:cNvPr id="0" name="Picture 6" descr="https://media.licdn.com/dms/image/C5603AQHsVZH_Nsug-w/profile-displayphoto-shrink_100_100/0?e=1539820800&amp;v=beta&amp;t=mC2x7mmUMoja5a7RNXR9lQduKnfzxwu0XraiJm_qv-c"/>
+                    <pic:cNvPicPr>
+                      <a:picLocks noChangeAspect="1" noChangeArrowheads="1"/>
+                    </pic:cNvPicPr>
+                  </pic:nvPicPr>
+                  <pic:blipFill>
+                    <a:blip r:embed="rId11">
+                      <a:extLst>
+                        <a:ext uri="{28A0092B-C50C-407E-A947-70E740481C1C}">
+                          <a14:useLocalDpi xmlns:a14="http://schemas.microsoft.com/office/drawing/2010/main" val="0"/>
+                        </a:ext>
+                      </a:extLst>
+                    </a:blip>
+                    <a:srcRect/>
+                    <a:stretch>
+                      <a:fillRect/>
+                    </a:stretch>
+                  </pic:blipFill>
+                  <pic:spPr bwMode="auto">
+                    <a:xfrm>
+                      <a:off x="0" y="0"/>
+                      <a:ext cx="952500" cy="952500"/>
+                    </a:xfrm>
+                    <a:prstGeom prst="ellipse">
+                      <a:avLst/>
+                    </a:prstGeom>
+                    <a:ln w="63500" cap="rnd">
+                      <a:noFill/>
+                    </a:ln>
+                    <a:effectLst/>
+                    <a:scene3d>
+                      <a:camera prst="orthographicFront">
+                        <a:rot lat="0" lon="0" rev="0"/>
+                      </a:camera>
+                      <a:lightRig rig="contrasting" dir="t">
+                        <a:rot lat="0" lon="0" rev="7800000"/>
+                      </a:lightRig>
+                    </a:scene3d>
+                    <a:sp3d>
+                      <a:bevelT w="139700" h="139700"/>
+                    </a:sp3d>
+                  </pic:spPr>
+                </pic:pic>
+              </a:graphicData>
+            </a:graphic>
+          </wp:anchor>
+        </w:drawing>
+      </w:r>
+      <w:r>
+        <w:rPr>
+          <w:rStyle w:val="Strong"/>
+          <w:rFonts w:ascii="Segoe UI" w:hAnsi="Segoe UI" w:cs="Segoe UI"/>
+          <w:color w:val="6C737A"/>
+        </w:rPr>
+        <w:t>Kevin David Martinez</w:t>
+      </w:r>
+      <w:r>
+        <w:rPr>
+          <w:rFonts w:ascii="Segoe UI" w:hAnsi="Segoe UI" w:cs="Segoe UI"/>
+          <w:color w:val="6C737A"/>
+        </w:rPr>
+        <w:t> </w:t>
+      </w:r>
+      <w:r>
+        <w:rPr>
+          <w:rFonts w:ascii="Segoe UI" w:hAnsi="Segoe UI" w:cs="Segoe UI"/>
+          <w:color w:val="6C737A"/>
+        </w:rPr>
+        <w:br/>
+      </w:r>
+      <w:r>
+        <w:rPr>
+          <w:rFonts w:ascii="Segoe UI" w:hAnsi="Segoe UI" w:cs="Segoe UI"/>
+          <w:color w:val="6C737A"/>
+        </w:rPr>
+        <w:t>Cyber Defense | Information Security </w:t>
+      </w:r>
+      <w:r>
+        <w:rPr>
+          <w:rFonts w:ascii="Segoe UI" w:hAnsi="Segoe UI" w:cs="Segoe UI"/>
+          <w:color w:val="6C737A"/>
+        </w:rPr>
+        <w:br/>
+      </w:r>
+      <w:r>
+        <w:rPr>
+          <w:rFonts w:ascii="Segoe UI" w:hAnsi="Segoe UI" w:cs="Segoe UI"/>
+          <w:color w:val="6C737A"/>
+        </w:rPr>
+        <w:br/>
+      </w:r>
+      <w:r>
+        <w:rPr>
+          <w:rFonts w:ascii="Segoe UI" w:hAnsi="Segoe UI" w:cs="Segoe UI"/>
+          <w:i/>
+          <w:color w:val="6C737A"/>
+        </w:rPr>
+        <w:t>"Elias is a manager with a great eye for detail. His instructions are always clear and precise, leaving no room for confusion. He applies the right amount of pressure, keeping you motivated without restricting the freedom you need to work comfortably and efficiently. He can organize a group to solve problems and get the job done quickly. Quite possibly the best leader I've ever had. Highly recommendable for any position involving managing groups."</w:t>
+      </w:r>
+    </w:p>
+    <w:p>
+      <w:pPr>
+        <w:shd w:val="clear" w:color="auto" w:fill="FFFFFF"/>
+        <w:ind w:left="600"/>
+        <w:rPr>
+          <w:rFonts w:ascii="Segoe UI" w:hAnsi="Segoe UI" w:cs="Segoe UI"/>
+          <w:color w:val="6C737A"/>
+        </w:rPr>
+      </w:pPr>
+      <w:r>
+        <w:rPr>
+          <w:rFonts w:ascii="Segoe UI" w:hAnsi="Segoe UI" w:cs="Segoe UI"/>
+          <w:color w:val="6C737A"/>
+        </w:rPr>
+        <w:lastRenderedPageBreak/>
+        <w:br/>
+      </w:r>
+    </w:p>
+    <w:p>
+      <w:pPr>
+        <w:shd w:val="clear" w:color="auto" w:fill="FFFFFF"/>
+        <w:spacing w:before="100" w:beforeAutospacing="1" w:after="100" w:afterAutospacing="1" w:line="240" w:lineRule="auto"/>
+        <w:ind w:left="600"/>
+        <w:rPr>
+          <w:rFonts w:ascii="Segoe UI" w:hAnsi="Segoe UI" w:cs="Segoe UI"/>
+          <w:color w:val="6C737A"/>
+        </w:rPr>
+      </w:pPr>
+      <w:r>
+        <w:rPr>
+          <w:rStyle w:val="Strong"/>
+          <w:rFonts w:ascii="Segoe UI" w:hAnsi="Segoe UI" w:cs="Segoe UI"/>
+          <w:color w:val="6C737A"/>
+        </w:rPr>
+        <w:t>Federico Laos</w:t>
+      </w:r>
+      <w:r>
+        <w:rPr>
+          <w:rFonts w:ascii="Segoe UI" w:hAnsi="Segoe UI" w:cs="Segoe UI"/>
+          <w:color w:val="6C737A"/>
+        </w:rPr>
+        <w:t> </w:t>
+      </w:r>
+      <w:r>
+        <w:rPr>
+          <w:rFonts w:ascii="Segoe UI" w:hAnsi="Segoe UI" w:cs="Segoe UI"/>
+          <w:color w:val="6C737A"/>
+        </w:rPr>
+        <w:br/>
+      </w:r>
+      <w:r>
+        <w:rPr>
+          <w:rFonts w:ascii="Segoe UI" w:hAnsi="Segoe UI" w:cs="Segoe UI"/>
+          <w:color w:val="6C737A"/>
+          <w:sz w:val="20"/>
+        </w:rPr>
+        <w:t>QA Lead</w:t>
+      </w:r>
+      <w:r>
+        <w:rPr>
+          <w:rFonts w:ascii="Segoe UI" w:hAnsi="Segoe UI" w:cs="Segoe UI"/>
+          <w:color w:val="6C737A"/>
+          <w:sz w:val="20"/>
+        </w:rPr>
+        <w:t xml:space="preserve"> at Globant</w:t>
+      </w:r>
+      <w:r>
+        <w:rPr>
+          <w:rFonts w:ascii="Segoe UI" w:hAnsi="Segoe UI" w:cs="Segoe UI"/>
+          <w:color w:val="6C737A"/>
+          <w:sz w:val="20"/>
+        </w:rPr>
+        <w:t> </w:t>
+      </w:r>
+      <w:r>
+        <w:rPr>
+          <w:rFonts w:ascii="Segoe UI" w:hAnsi="Segoe UI" w:cs="Segoe UI"/>
+          <w:color w:val="6C737A"/>
+        </w:rPr>
+        <w:br/>
+      </w:r>
+    </w:p>
+    <w:p>
+      <w:pPr>
+        <w:pStyle w:val="NormalWeb"/>
+        <w:shd w:val="clear" w:color="auto" w:fill="FFFFFF"/>
+        <w:spacing w:before="0" w:beforeAutospacing="0"/>
+        <w:ind w:left="600"/>
+        <w:rPr>
+          <w:rFonts w:ascii="Segoe UI" w:hAnsi="Segoe UI" w:cs="Segoe UI"/>
+          <w:i/>
+          <w:color w:val="6C737A"/>
+        </w:rPr>
+      </w:pPr>
+      <w:r>
+        <w:rPr>
+          <w:rFonts w:ascii="Segoe UI" w:hAnsi="Segoe UI" w:cs="Segoe UI"/>
+          <w:i/>
+          <w:color w:val="6C737A"/>
+        </w:rPr>
+        <w:t xml:space="preserve">"In my experience with Elias he proved to be one of the best QA Analyst that I've ever teamed with, and I truly hope to get to work with him again in the future. I worked with him from his day one at Globant as Tester, he showed true potential from the start. On my first project with him he was the MVP of the team, he has a keen eye for detail, and technical knowledge that allow him to find defects both ensuring proper handling or edge/stress cases, as well a polished look and feel. After moving to a new </w:t>
+      </w:r>
+      <w:r>
+        <w:rPr>
+          <w:rFonts w:ascii="Segoe UI" w:hAnsi="Segoe UI" w:cs="Segoe UI"/>
+          <w:i/>
+          <w:color w:val="6C737A"/>
+        </w:rPr>
+        <w:t>project,</w:t>
+      </w:r>
+      <w:r>
+        <w:rPr>
+          <w:rFonts w:ascii="Segoe UI" w:hAnsi="Segoe UI" w:cs="Segoe UI"/>
+          <w:i/>
+          <w:color w:val="6C737A"/>
+        </w:rPr>
+        <w:t xml:space="preserve"> I </w:t>
+      </w:r>
+      <w:r>
+        <w:rPr>
+          <w:rFonts w:ascii="Segoe UI" w:hAnsi="Segoe UI" w:cs="Segoe UI"/>
+          <w:i/>
+          <w:color w:val="6C737A"/>
+        </w:rPr>
+        <w:t>handpicked</w:t>
+      </w:r>
+      <w:r>
+        <w:rPr>
+          <w:rFonts w:ascii="Segoe UI" w:hAnsi="Segoe UI" w:cs="Segoe UI"/>
+          <w:i/>
+          <w:color w:val="6C737A"/>
+        </w:rPr>
+        <w:t xml:space="preserve"> Elias to work for EA Canada and Bioware, in 'QA Analyst' role with new tasks and responsibilities. He excelled again, not only as tester/bug finder, but as an analyst, getting involved in test planning and proving valuable and constructive feedback to the client and his management. He is very dedicated to his work, committed to his team and project, always looking to improve. He's relentless, will ask for answer (or help) until he gets it."</w:t>
+      </w:r>
+    </w:p>
+    <w:p>
+      <w:pPr>
+        <w:shd w:val="clear" w:color="auto" w:fill="FFFFFF"/>
+        <w:spacing w:before="100" w:beforeAutospacing="1" w:after="100" w:afterAutospacing="1" w:line="240" w:lineRule="auto"/>
+        <w:rPr>
+          <w:rFonts w:ascii="Segoe UI" w:hAnsi="Segoe UI" w:cs="Segoe UI"/>
+          <w:color w:val="6C737A"/>
+        </w:rPr>
+      </w:pPr>
     </w:p>
     <w:p>
       <w:pPr>
@@ -1739,9 +2926,9 @@
 <file path=word/numbering.xml><?xml version="1.0" encoding="utf-8"?>
 <w:numbering xmlns:wpc="http://schemas.microsoft.com/office/word/2010/wordprocessingCanvas" xmlns:cx="http://schemas.microsoft.com/office/drawing/2014/chartex" xmlns:cx1="http://schemas.microsoft.com/office/drawing/2015/9/8/chartex" xmlns:cx2="http://schemas.microsoft.com/office/drawing/2015/10/21/chartex" xmlns:cx3="http://schemas.microsoft.com/office/drawing/2016/5/9/chartex" xmlns:cx4="http://schemas.microsoft.com/office/drawing/2016/5/10/chartex" xmlns:cx5="http://schemas.microsoft.com/office/drawing/2016/5/11/chartex" xmlns:cx6="http://schemas.microsoft.com/office/drawing/2016/5/12/chartex" xmlns:cx7="http://schemas.microsoft.com/office/drawing/2016/5/13/chartex" xmlns:cx8="http://schemas.microsoft.com/office/drawing/2016/5/14/chartex" xmlns:mc="http://schemas.openxmlformats.org/markup-compatibility/2006" xmlns:aink="http://schemas.microsoft.com/office/drawing/2016/ink" xmlns:am3d="http://schemas.microsoft.com/office/drawing/2017/model3d" xmlns:o="urn:schemas-microsoft-com:office:office" xmlns:r="http://schemas.openxmlformats.org/officeDocument/2006/relationships" xmlns:m="http://schemas.openxmlformats.org/officeDocument/2006/math" xmlns:v="urn:schemas-microsoft-com:vml" xmlns:wp14="http://schemas.microsoft.com/office/word/2010/wordprocessingDrawing" xmlns:wp="http://schemas.openxmlformats.org/drawingml/2006/wordprocessingDrawing" xmlns:w10="urn:schemas-microsoft-com:office:word" xmlns:w="http://schemas.openxmlformats.org/wordprocessingml/2006/main" xmlns:w14="http://schemas.microsoft.com/office/word/2010/wordml" xmlns:w15="http://schemas.microsoft.com/office/word/2012/wordml" xmlns:w16cid="http://schemas.microsoft.com/office/word/2016/wordml/cid" xmlns:w16se="http://schemas.microsoft.com/office/word/2015/wordml/symex" xmlns:wpg="http://schemas.microsoft.com/office/word/2010/wordprocessingGroup" xmlns:wpi="http://schemas.microsoft.com/office/word/2010/wordprocessingInk" xmlns:wne="http://schemas.microsoft.com/office/word/2006/wordml" xmlns:wps="http://schemas.microsoft.com/office/word/2010/wordprocessingShape" mc:Ignorable="w14 w15 w16se w16cid wp14">
   <w:abstractNum w:abstractNumId="0" w15:restartNumberingAfterBreak="0">
-    <w:nsid w:val="63946D78"/>
+    <w:nsid w:val="1388795C"/>
     <w:multiLevelType w:val="multilevel"/>
-    <w:tmpl w:val="B4D4B84C"/>
+    <w:tmpl w:val="26EC7C8A"/>
     <w:lvl w:ilvl="0">
       <w:start w:val="1"/>
       <w:numFmt w:val="bullet"/>
@@ -1888,9 +3075,9 @@
     </w:lvl>
   </w:abstractNum>
   <w:abstractNum w:abstractNumId="1" w15:restartNumberingAfterBreak="0">
-    <w:nsid w:val="7761161B"/>
+    <w:nsid w:val="63946D78"/>
     <w:multiLevelType w:val="multilevel"/>
-    <w:tmpl w:val="7C32005A"/>
+    <w:tmpl w:val="B4D4B84C"/>
     <w:lvl w:ilvl="0">
       <w:start w:val="1"/>
       <w:numFmt w:val="bullet"/>
@@ -2036,10 +3223,162 @@
       </w:rPr>
     </w:lvl>
   </w:abstractNum>
+  <w:abstractNum w:abstractNumId="2" w15:restartNumberingAfterBreak="0">
+    <w:nsid w:val="7761161B"/>
+    <w:multiLevelType w:val="multilevel"/>
+    <w:tmpl w:val="7C32005A"/>
+    <w:lvl w:ilvl="0">
+      <w:start w:val="1"/>
+      <w:numFmt w:val="bullet"/>
+      <w:lvlText w:val=""/>
+      <w:lvlJc w:val="left"/>
+      <w:pPr>
+        <w:tabs>
+          <w:tab w:val="num" w:pos="720"/>
+        </w:tabs>
+        <w:ind w:left="720" w:hanging="360"/>
+      </w:pPr>
+      <w:rPr>
+        <w:rFonts w:ascii="Symbol" w:hAnsi="Symbol" w:hint="default"/>
+        <w:sz w:val="20"/>
+      </w:rPr>
+    </w:lvl>
+    <w:lvl w:ilvl="1" w:tentative="1">
+      <w:start w:val="1"/>
+      <w:numFmt w:val="bullet"/>
+      <w:lvlText w:val="o"/>
+      <w:lvlJc w:val="left"/>
+      <w:pPr>
+        <w:tabs>
+          <w:tab w:val="num" w:pos="1440"/>
+        </w:tabs>
+        <w:ind w:left="1440" w:hanging="360"/>
+      </w:pPr>
+      <w:rPr>
+        <w:rFonts w:ascii="Courier New" w:hAnsi="Courier New" w:hint="default"/>
+        <w:sz w:val="20"/>
+      </w:rPr>
+    </w:lvl>
+    <w:lvl w:ilvl="2" w:tentative="1">
+      <w:start w:val="1"/>
+      <w:numFmt w:val="bullet"/>
+      <w:lvlText w:val=""/>
+      <w:lvlJc w:val="left"/>
+      <w:pPr>
+        <w:tabs>
+          <w:tab w:val="num" w:pos="2160"/>
+        </w:tabs>
+        <w:ind w:left="2160" w:hanging="360"/>
+      </w:pPr>
+      <w:rPr>
+        <w:rFonts w:ascii="Wingdings" w:hAnsi="Wingdings" w:hint="default"/>
+        <w:sz w:val="20"/>
+      </w:rPr>
+    </w:lvl>
+    <w:lvl w:ilvl="3" w:tentative="1">
+      <w:start w:val="1"/>
+      <w:numFmt w:val="bullet"/>
+      <w:lvlText w:val=""/>
+      <w:lvlJc w:val="left"/>
+      <w:pPr>
+        <w:tabs>
+          <w:tab w:val="num" w:pos="2880"/>
+        </w:tabs>
+        <w:ind w:left="2880" w:hanging="360"/>
+      </w:pPr>
+      <w:rPr>
+        <w:rFonts w:ascii="Wingdings" w:hAnsi="Wingdings" w:hint="default"/>
+        <w:sz w:val="20"/>
+      </w:rPr>
+    </w:lvl>
+    <w:lvl w:ilvl="4" w:tentative="1">
+      <w:start w:val="1"/>
+      <w:numFmt w:val="bullet"/>
+      <w:lvlText w:val=""/>
+      <w:lvlJc w:val="left"/>
+      <w:pPr>
+        <w:tabs>
+          <w:tab w:val="num" w:pos="3600"/>
+        </w:tabs>
+        <w:ind w:left="3600" w:hanging="360"/>
+      </w:pPr>
+      <w:rPr>
+        <w:rFonts w:ascii="Wingdings" w:hAnsi="Wingdings" w:hint="default"/>
+        <w:sz w:val="20"/>
+      </w:rPr>
+    </w:lvl>
+    <w:lvl w:ilvl="5" w:tentative="1">
+      <w:start w:val="1"/>
+      <w:numFmt w:val="bullet"/>
+      <w:lvlText w:val=""/>
+      <w:lvlJc w:val="left"/>
+      <w:pPr>
+        <w:tabs>
+          <w:tab w:val="num" w:pos="4320"/>
+        </w:tabs>
+        <w:ind w:left="4320" w:hanging="360"/>
+      </w:pPr>
+      <w:rPr>
+        <w:rFonts w:ascii="Wingdings" w:hAnsi="Wingdings" w:hint="default"/>
+        <w:sz w:val="20"/>
+      </w:rPr>
+    </w:lvl>
+    <w:lvl w:ilvl="6" w:tentative="1">
+      <w:start w:val="1"/>
+      <w:numFmt w:val="bullet"/>
+      <w:lvlText w:val=""/>
+      <w:lvlJc w:val="left"/>
+      <w:pPr>
+        <w:tabs>
+          <w:tab w:val="num" w:pos="5040"/>
+        </w:tabs>
+        <w:ind w:left="5040" w:hanging="360"/>
+      </w:pPr>
+      <w:rPr>
+        <w:rFonts w:ascii="Wingdings" w:hAnsi="Wingdings" w:hint="default"/>
+        <w:sz w:val="20"/>
+      </w:rPr>
+    </w:lvl>
+    <w:lvl w:ilvl="7" w:tentative="1">
+      <w:start w:val="1"/>
+      <w:numFmt w:val="bullet"/>
+      <w:lvlText w:val=""/>
+      <w:lvlJc w:val="left"/>
+      <w:pPr>
+        <w:tabs>
+          <w:tab w:val="num" w:pos="5760"/>
+        </w:tabs>
+        <w:ind w:left="5760" w:hanging="360"/>
+      </w:pPr>
+      <w:rPr>
+        <w:rFonts w:ascii="Wingdings" w:hAnsi="Wingdings" w:hint="default"/>
+        <w:sz w:val="20"/>
+      </w:rPr>
+    </w:lvl>
+    <w:lvl w:ilvl="8" w:tentative="1">
+      <w:start w:val="1"/>
+      <w:numFmt w:val="bullet"/>
+      <w:lvlText w:val=""/>
+      <w:lvlJc w:val="left"/>
+      <w:pPr>
+        <w:tabs>
+          <w:tab w:val="num" w:pos="6480"/>
+        </w:tabs>
+        <w:ind w:left="6480" w:hanging="360"/>
+      </w:pPr>
+      <w:rPr>
+        <w:rFonts w:ascii="Wingdings" w:hAnsi="Wingdings" w:hint="default"/>
+        <w:sz w:val="20"/>
+      </w:rPr>
+    </w:lvl>
+  </w:abstractNum>
   <w:num w:numId="1">
+    <w:abstractNumId w:val="2"/>
+  </w:num>
+  <w:num w:numId="2">
     <w:abstractNumId w:val="1"/>
   </w:num>
-  <w:num w:numId="2">
+  <w:num w:numId="3">
     <w:abstractNumId w:val="0"/>
   </w:num>
 </w:numbering>
@@ -2672,6 +4011,57 @@
       <w:szCs w:val="24"/>
     </w:rPr>
   </w:style>
+  <w:style w:type="character" w:styleId="Strong">
+    <w:name w:val="Strong"/>
+    <w:basedOn w:val="DefaultParagraphFont"/>
+    <w:uiPriority w:val="22"/>
+    <w:qFormat/>
+    <w:rsid w:val="005B3023"/>
+    <w:rPr>
+      <w:b/>
+      <w:bCs/>
+    </w:rPr>
+  </w:style>
+  <w:style w:type="paragraph" w:styleId="Revision">
+    <w:name w:val="Revision"/>
+    <w:hidden/>
+    <w:uiPriority w:val="99"/>
+    <w:semiHidden/>
+    <w:rsid w:val="005B3023"/>
+    <w:pPr>
+      <w:spacing w:after="0" w:line="240" w:lineRule="auto"/>
+    </w:pPr>
+  </w:style>
+  <w:style w:type="paragraph" w:styleId="BalloonText">
+    <w:name w:val="Balloon Text"/>
+    <w:basedOn w:val="Normal"/>
+    <w:link w:val="BalloonTextChar"/>
+    <w:uiPriority w:val="99"/>
+    <w:semiHidden/>
+    <w:unhideWhenUsed/>
+    <w:rsid w:val="005B3023"/>
+    <w:pPr>
+      <w:spacing w:after="0" w:line="240" w:lineRule="auto"/>
+    </w:pPr>
+    <w:rPr>
+      <w:rFonts w:ascii="Segoe UI" w:hAnsi="Segoe UI" w:cs="Segoe UI"/>
+      <w:sz w:val="18"/>
+      <w:szCs w:val="18"/>
+    </w:rPr>
+  </w:style>
+  <w:style w:type="character" w:customStyle="1" w:styleId="BalloonTextChar">
+    <w:name w:val="Balloon Text Char"/>
+    <w:basedOn w:val="DefaultParagraphFont"/>
+    <w:link w:val="BalloonText"/>
+    <w:uiPriority w:val="99"/>
+    <w:semiHidden/>
+    <w:rsid w:val="005B3023"/>
+    <w:rPr>
+      <w:rFonts w:ascii="Segoe UI" w:hAnsi="Segoe UI" w:cs="Segoe UI"/>
+      <w:sz w:val="18"/>
+      <w:szCs w:val="18"/>
+    </w:rPr>
+  </w:style>
 </w:styles>
 </file>
 

</xml_diff>